<commit_message>
V0R3:Crear y borrar clientes
</commit_message>
<xml_diff>
--- a/JS en la Web CRUD con JavaScript asíncrono.docx
+++ b/JS en la Web CRUD con JavaScript asíncrono.docx
@@ -183,6 +183,57 @@
           <w:numId w:val="2"/>
         </w:numPr>
       </w:pPr>
+      <w:r>
+        <w:t>Entender el orden de ejecución del código JavaScript.</w:t>
+      </w:r>
+    </w:p>
+    <w:p>
+      <w:pPr>
+        <w:pStyle w:val="Prrafodelista"/>
+        <w:numPr>
+          <w:ilvl w:val="0"/>
+          <w:numId w:val="2"/>
+        </w:numPr>
+      </w:pPr>
+      <w:r>
+        <w:t xml:space="preserve">Jalar los datos del servidor utilizando la función </w:t>
+      </w:r>
+      <w:proofErr w:type="spellStart"/>
+      <w:r>
+        <w:t>fetch</w:t>
+      </w:r>
+      <w:proofErr w:type="spellEnd"/>
+      <w:r>
+        <w:t xml:space="preserve"> api al </w:t>
+      </w:r>
+      <w:proofErr w:type="spellStart"/>
+      <w:r>
+        <w:t>invés</w:t>
+      </w:r>
+      <w:proofErr w:type="spellEnd"/>
+      <w:r>
+        <w:t xml:space="preserve"> de </w:t>
+      </w:r>
+      <w:proofErr w:type="spellStart"/>
+      <w:r>
+        <w:t>xmlhttprequest</w:t>
+      </w:r>
+      <w:proofErr w:type="spellEnd"/>
+      <w:r>
+        <w:t xml:space="preserve"> para modernizar el código.</w:t>
+      </w:r>
+    </w:p>
+    <w:p>
+      <w:pPr>
+        <w:pStyle w:val="Prrafodelista"/>
+        <w:numPr>
+          <w:ilvl w:val="0"/>
+          <w:numId w:val="2"/>
+        </w:numPr>
+      </w:pPr>
+      <w:r>
+        <w:t>Refactorizar las responsabilidades del código pensando en la manutención de la aplicación en el futuro.</w:t>
+      </w:r>
     </w:p>
     <w:p>
       <w:pPr>
@@ -210,6 +261,61 @@
           <w:numId w:val="2"/>
         </w:numPr>
       </w:pPr>
+      <w:r>
+        <w:t xml:space="preserve">Usar el método </w:t>
+      </w:r>
+      <w:proofErr w:type="spellStart"/>
+      <w:r>
+        <w:t>closest</w:t>
+      </w:r>
+      <w:proofErr w:type="spellEnd"/>
+      <w:r>
+        <w:t xml:space="preserve"> para encontrar el elemento del DOM más próximo al cual queremos remover.</w:t>
+      </w:r>
+    </w:p>
+    <w:p>
+      <w:pPr>
+        <w:pStyle w:val="Prrafodelista"/>
+        <w:numPr>
+          <w:ilvl w:val="0"/>
+          <w:numId w:val="2"/>
+        </w:numPr>
+      </w:pPr>
+      <w:r>
+        <w:t>Crear un cliente utilizando el verbo http POST.</w:t>
+      </w:r>
+    </w:p>
+    <w:p>
+      <w:pPr>
+        <w:pStyle w:val="Prrafodelista"/>
+        <w:numPr>
+          <w:ilvl w:val="0"/>
+          <w:numId w:val="2"/>
+        </w:numPr>
+      </w:pPr>
+      <w:r>
+        <w:t xml:space="preserve">Remover un elemento del dom con el método </w:t>
+      </w:r>
+      <w:proofErr w:type="spellStart"/>
+      <w:r>
+        <w:t>remove</w:t>
+      </w:r>
+      <w:proofErr w:type="spellEnd"/>
+      <w:r>
+        <w:t>().</w:t>
+      </w:r>
+    </w:p>
+    <w:p>
+      <w:pPr>
+        <w:pStyle w:val="Prrafodelista"/>
+        <w:numPr>
+          <w:ilvl w:val="0"/>
+          <w:numId w:val="2"/>
+        </w:numPr>
+      </w:pPr>
+      <w:r>
+        <w:t>Borrar un cliente utilizando el verbo http DELETE.</w:t>
+      </w:r>
     </w:p>
     <w:p>
       <w:pPr>
@@ -420,13 +526,27 @@
           <w:rPr>
             <w:rStyle w:val="Hipervnculo"/>
           </w:rPr>
-          <w:t>https://www.aluracursos.com/blog/empezando-con-fetch-en-</w:t>
+          <w:t>https://www.aluracursos.com/blog/empezando-con-fetch-en-javascript?utm_source=gnarus&amp;utm_medium=timeline</w:t>
         </w:r>
+      </w:hyperlink>
+      <w:r>
+        <w:t xml:space="preserve"> </w:t>
+      </w:r>
+    </w:p>
+    <w:p>
+      <w:pPr>
+        <w:pStyle w:val="Prrafodelista"/>
+        <w:numPr>
+          <w:ilvl w:val="0"/>
+          <w:numId w:val="2"/>
+        </w:numPr>
+      </w:pPr>
+      <w:hyperlink r:id="rId12" w:history="1">
         <w:r>
           <w:rPr>
             <w:rStyle w:val="Hipervnculo"/>
           </w:rPr>
-          <w:t>javascript?utm_source=gnarus&amp;utm_medium=timeline</w:t>
+          <w:t>http://latentflip.com/loupe/?code=JC5vbignYnV0dG9uJywgJ2NsaWNrJywgZnVuY3Rpb24gb25DbGljaygpIHsKICAgIHNldFRpbWVvdXQoZnVuY3Rpb24gdGltZXIoKSB7CiAgICAgICAgY29uc29sZS5sb2coJ1lvdSBjbGlja2VkIHRoZSBidXR0b24hJyk7ICAgIAogICAgfSwgMjAwMCk7Cn0pOwoKY29uc29sZS5sb2coIkhpISIpOwoKc2V0VGltZW91dChmdW5jdGlvbiB0aW1lb3V0KCkgewogICAgY29uc29sZS5sb2coIkNsaWNrIHRoZSBidXR0b24hIik7Cn0sIDUwMDApOwoKY29uc29sZS5sb2coIldlbGNvbWUgdG8gbG91cGUuIik7!!!PGJ1dHRvbj5DbGljayBtZSE8L2J1dHRvbj4%3D</w:t>
         </w:r>
       </w:hyperlink>
       <w:r>
@@ -435,6 +555,46 @@
     </w:p>
     <w:p>
       <w:pPr>
+        <w:pStyle w:val="Prrafodelista"/>
+        <w:numPr>
+          <w:ilvl w:val="0"/>
+          <w:numId w:val="2"/>
+        </w:numPr>
+      </w:pPr>
+      <w:hyperlink r:id="rId13" w:history="1">
+        <w:r>
+          <w:rPr>
+            <w:rStyle w:val="Hipervnculo"/>
+          </w:rPr>
+          <w:t>https://cdnjs.com/libraries/uuid/8.3.2</w:t>
+        </w:r>
+      </w:hyperlink>
+      <w:r>
+        <w:t xml:space="preserve"> </w:t>
+      </w:r>
+    </w:p>
+    <w:p>
+      <w:pPr>
+        <w:pStyle w:val="Prrafodelista"/>
+        <w:numPr>
+          <w:ilvl w:val="0"/>
+          <w:numId w:val="2"/>
+        </w:numPr>
+      </w:pPr>
+      <w:hyperlink r:id="rId14" w:history="1">
+        <w:r>
+          <w:rPr>
+            <w:rStyle w:val="Hipervnculo"/>
+          </w:rPr>
+          <w:t>https://www.aluracursos.com/blog/diferencias-entre-get-y-post</w:t>
+        </w:r>
+      </w:hyperlink>
+      <w:r>
+        <w:t xml:space="preserve"> </w:t>
+      </w:r>
+    </w:p>
+    <w:p>
+      <w:pPr>
         <w:pStyle w:val="Ttulo2"/>
         <w:numPr>
           <w:ilvl w:val="0"/>
@@ -629,6 +789,7 @@
         <w:rPr>
           <w:lang w:val="en-US"/>
         </w:rPr>
+        <w:lastRenderedPageBreak/>
         <w:t>Backticks</w:t>
       </w:r>
     </w:p>
@@ -669,6 +830,317 @@
         <w:t>Asincronia</w:t>
       </w:r>
       <w:proofErr w:type="spellEnd"/>
+    </w:p>
+    <w:p>
+      <w:pPr>
+        <w:pStyle w:val="Prrafodelista"/>
+        <w:numPr>
+          <w:ilvl w:val="0"/>
+          <w:numId w:val="2"/>
+        </w:numPr>
+        <w:rPr>
+          <w:lang w:val="en-US"/>
+        </w:rPr>
+      </w:pPr>
+      <w:proofErr w:type="spellStart"/>
+      <w:r>
+        <w:rPr>
+          <w:lang w:val="en-US"/>
+        </w:rPr>
+        <w:t>Entorno</w:t>
+      </w:r>
+      <w:proofErr w:type="spellEnd"/>
+      <w:r>
+        <w:rPr>
+          <w:lang w:val="en-US"/>
+        </w:rPr>
+        <w:t xml:space="preserve"> JS</w:t>
+      </w:r>
+    </w:p>
+    <w:p>
+      <w:pPr>
+        <w:pStyle w:val="Prrafodelista"/>
+        <w:numPr>
+          <w:ilvl w:val="0"/>
+          <w:numId w:val="2"/>
+        </w:numPr>
+      </w:pPr>
+      <w:r>
+        <w:t xml:space="preserve">Pila de </w:t>
+      </w:r>
+      <w:proofErr w:type="spellStart"/>
+      <w:r>
+        <w:t>ejecucion</w:t>
+      </w:r>
+      <w:proofErr w:type="spellEnd"/>
+      <w:r>
+        <w:t>: Ejecuta e</w:t>
+      </w:r>
+      <w:r>
+        <w:t xml:space="preserve">l </w:t>
+      </w:r>
+      <w:proofErr w:type="spellStart"/>
+      <w:r>
+        <w:t>codigo</w:t>
+      </w:r>
+      <w:proofErr w:type="spellEnd"/>
+    </w:p>
+    <w:p>
+      <w:pPr>
+        <w:pStyle w:val="Prrafodelista"/>
+        <w:numPr>
+          <w:ilvl w:val="0"/>
+          <w:numId w:val="2"/>
+        </w:numPr>
+      </w:pPr>
+      <w:r>
+        <w:t>Pila de memoria: Almacena e</w:t>
+      </w:r>
+      <w:r>
+        <w:t xml:space="preserve">l nombre d </w:t>
+      </w:r>
+      <w:proofErr w:type="spellStart"/>
+      <w:r>
+        <w:t>elas</w:t>
+      </w:r>
+      <w:proofErr w:type="spellEnd"/>
+      <w:r>
+        <w:t xml:space="preserve"> variables, funciones…</w:t>
+      </w:r>
+    </w:p>
+    <w:p>
+      <w:pPr>
+        <w:pStyle w:val="Prrafodelista"/>
+        <w:numPr>
+          <w:ilvl w:val="0"/>
+          <w:numId w:val="2"/>
+        </w:numPr>
+      </w:pPr>
+      <w:r>
+        <w:t xml:space="preserve">Motor JS: Toma el </w:t>
+      </w:r>
+      <w:r>
+        <w:t xml:space="preserve">código </w:t>
+      </w:r>
+      <w:proofErr w:type="spellStart"/>
+      <w:r>
+        <w:t>js</w:t>
+      </w:r>
+      <w:proofErr w:type="spellEnd"/>
+      <w:r>
+        <w:t xml:space="preserve"> y lo transforma a </w:t>
+      </w:r>
+      <w:proofErr w:type="spellStart"/>
+      <w:r>
+        <w:t>codifo</w:t>
+      </w:r>
+      <w:proofErr w:type="spellEnd"/>
+      <w:r>
+        <w:t xml:space="preserve"> que pueda entende</w:t>
+      </w:r>
+      <w:r>
+        <w:t>r la maquina</w:t>
+      </w:r>
+    </w:p>
+    <w:p>
+      <w:pPr>
+        <w:pStyle w:val="Prrafodelista"/>
+        <w:numPr>
+          <w:ilvl w:val="0"/>
+          <w:numId w:val="2"/>
+        </w:numPr>
+      </w:pPr>
+      <w:r>
+        <w:t>Web API</w:t>
+      </w:r>
+      <w:r>
+        <w:t>: Se compone por una fila de funciones de JS</w:t>
+      </w:r>
+    </w:p>
+    <w:p>
+      <w:pPr>
+        <w:pStyle w:val="Prrafodelista"/>
+        <w:numPr>
+          <w:ilvl w:val="1"/>
+          <w:numId w:val="2"/>
+        </w:numPr>
+      </w:pPr>
+      <w:proofErr w:type="spellStart"/>
+      <w:r>
+        <w:t>Fetch</w:t>
+      </w:r>
+      <w:proofErr w:type="spellEnd"/>
+      <w:r>
+        <w:t xml:space="preserve"> API</w:t>
+      </w:r>
+    </w:p>
+    <w:p>
+      <w:pPr>
+        <w:pStyle w:val="Prrafodelista"/>
+        <w:numPr>
+          <w:ilvl w:val="1"/>
+          <w:numId w:val="2"/>
+        </w:numPr>
+      </w:pPr>
+      <w:r>
+        <w:t>Almacenamiento</w:t>
+      </w:r>
+    </w:p>
+    <w:p>
+      <w:pPr>
+        <w:pStyle w:val="Prrafodelista"/>
+        <w:numPr>
+          <w:ilvl w:val="1"/>
+          <w:numId w:val="2"/>
+        </w:numPr>
+      </w:pPr>
+      <w:r>
+        <w:t>Audio</w:t>
+      </w:r>
+    </w:p>
+    <w:p>
+      <w:pPr>
+        <w:pStyle w:val="Prrafodelista"/>
+        <w:numPr>
+          <w:ilvl w:val="0"/>
+          <w:numId w:val="2"/>
+        </w:numPr>
+      </w:pPr>
+      <w:proofErr w:type="spellStart"/>
+      <w:r>
+        <w:t>Event</w:t>
+      </w:r>
+      <w:proofErr w:type="spellEnd"/>
+      <w:r>
+        <w:t xml:space="preserve"> </w:t>
+      </w:r>
+      <w:proofErr w:type="spellStart"/>
+      <w:r>
+        <w:t>Loop</w:t>
+      </w:r>
+      <w:proofErr w:type="spellEnd"/>
+      <w:r>
+        <w:t xml:space="preserve">: </w:t>
+      </w:r>
+      <w:proofErr w:type="spellStart"/>
+      <w:r>
+        <w:t>Event</w:t>
+      </w:r>
+      <w:proofErr w:type="spellEnd"/>
+      <w:r>
+        <w:t xml:space="preserve"> </w:t>
+      </w:r>
+      <w:proofErr w:type="spellStart"/>
+      <w:r>
+        <w:t>loop</w:t>
+      </w:r>
+      <w:proofErr w:type="spellEnd"/>
+      <w:r>
+        <w:t xml:space="preserve"> lo que va a hacer es verificar qué parte del código pertenece a JavaScript nativo, y cuál pertenece a la fila de funciones de la web de API, como te comentaba. Pueden ser funciones </w:t>
+      </w:r>
+      <w:proofErr w:type="spellStart"/>
+      <w:r>
+        <w:t>fetch</w:t>
+      </w:r>
+      <w:proofErr w:type="spellEnd"/>
+      <w:r>
+        <w:t>, parte del almacenamiento del audio, etcétera.</w:t>
+      </w:r>
+    </w:p>
+    <w:p>
+      <w:pPr>
+        <w:pStyle w:val="Prrafodelista"/>
+        <w:numPr>
+          <w:ilvl w:val="0"/>
+          <w:numId w:val="2"/>
+        </w:numPr>
+      </w:pPr>
+      <w:r>
+        <w:t xml:space="preserve">Fila de promesas: </w:t>
+      </w:r>
+      <w:r>
+        <w:t xml:space="preserve">También, si recuerdas, hemos estado trabajando con promesas, entonces también vamos a tener una fila específica para promesas. ¿Qué es lo que va a ser entonces </w:t>
+      </w:r>
+      <w:proofErr w:type="spellStart"/>
+      <w:r>
+        <w:t>Event</w:t>
+      </w:r>
+      <w:proofErr w:type="spellEnd"/>
+      <w:r>
+        <w:t xml:space="preserve"> </w:t>
+      </w:r>
+      <w:proofErr w:type="spellStart"/>
+      <w:r>
+        <w:t>loop</w:t>
+      </w:r>
+      <w:proofErr w:type="spellEnd"/>
+      <w:r>
+        <w:t>? Lo que va a hacer es leer el código JavaScript de arriba hacia abajo. Lo que va a hacer es leer cierta porción de código, lo va a poner en la pila de ejecución, va a verificar si es código puramente JavaScript.</w:t>
+      </w:r>
+    </w:p>
+    <w:p>
+      <w:pPr>
+        <w:pStyle w:val="Prrafodelista"/>
+      </w:pPr>
+      <w:r>
+        <w:t>Si es así, lo va a ejecutar. En caso en que no sea JavaScript nativo y pertenezca a web API, lo va a tomar y lo va a agregar a nuestra fila de funciones de la web API. También lo mismo pasa con las promesas. En caso en que haga referencia a una promesa, lo que va a ser es mandarlo a la fila de promesas.</w:t>
+      </w:r>
+    </w:p>
+    <w:p>
+      <w:pPr>
+        <w:pStyle w:val="Prrafodelista"/>
+      </w:pPr>
+    </w:p>
+    <w:p>
+      <w:pPr>
+        <w:pStyle w:val="Prrafodelista"/>
+        <w:numPr>
+          <w:ilvl w:val="0"/>
+          <w:numId w:val="2"/>
+        </w:numPr>
+      </w:pPr>
+      <w:r>
+        <w:t xml:space="preserve">Final del proceso: </w:t>
+      </w:r>
+      <w:r>
+        <w:t xml:space="preserve">Una vez que </w:t>
+      </w:r>
+      <w:proofErr w:type="spellStart"/>
+      <w:r>
+        <w:t>Event</w:t>
+      </w:r>
+      <w:proofErr w:type="spellEnd"/>
+      <w:r>
+        <w:t xml:space="preserve"> </w:t>
+      </w:r>
+      <w:proofErr w:type="spellStart"/>
+      <w:r>
+        <w:t>loop</w:t>
+      </w:r>
+      <w:proofErr w:type="spellEnd"/>
+      <w:r>
+        <w:t xml:space="preserve"> termina de cargar todo lo que ven en la parte de pila la ejecución, lo </w:t>
+      </w:r>
+      <w:r>
+        <w:t>que va a hacer es, ya verifiqué que no existe nada en esta pila de ejecución, voy entonces a empezar a tomar los archivos que vienen en las diferentes otras filas, como la fila de funciones, la de promesas y las va a ir poniendo dentro de nuestra pila de ejecución, y así sucesivamente hasta que nuestra pila de ejecución se quede vacía.</w:t>
+      </w:r>
+    </w:p>
+    <w:p>
+      <w:pPr>
+        <w:pStyle w:val="Prrafodelista"/>
+      </w:pPr>
+      <w:r>
+        <w:t>Esto indicaría que nuestro código se ha ejecutado completamente. Esto es más o menos una parte de la teoría. Vamos ahora a una página muy interesante, en la cual vamos a poder ver de una manera más visual todo esto que te acabo de comentar. Vamos entonces.</w:t>
+      </w:r>
+    </w:p>
+    <w:p>
+      <w:pPr>
+        <w:pStyle w:val="Prrafodelista"/>
+        <w:numPr>
+          <w:ilvl w:val="0"/>
+          <w:numId w:val="2"/>
+        </w:numPr>
+      </w:pPr>
     </w:p>
     <w:p>
       <w:pPr>
@@ -737,7 +1209,7 @@
                           <pic:cNvPicPr/>
                         </pic:nvPicPr>
                         <pic:blipFill>
-                          <a:blip r:embed="rId12"/>
+                          <a:blip r:embed="rId15"/>
                           <a:stretch>
                             <a:fillRect/>
                           </a:stretch>
@@ -785,7 +1257,7 @@
                           <pic:cNvPicPr/>
                         </pic:nvPicPr>
                         <pic:blipFill>
-                          <a:blip r:embed="rId13"/>
+                          <a:blip r:embed="rId16"/>
                           <a:stretch>
                             <a:fillRect/>
                           </a:stretch>
@@ -840,7 +1312,7 @@
                           <pic:cNvPicPr/>
                         </pic:nvPicPr>
                         <pic:blipFill>
-                          <a:blip r:embed="rId14"/>
+                          <a:blip r:embed="rId17"/>
                           <a:stretch>
                             <a:fillRect/>
                           </a:stretch>
@@ -894,7 +1366,7 @@
                           <pic:cNvPicPr/>
                         </pic:nvPicPr>
                         <pic:blipFill>
-                          <a:blip r:embed="rId15"/>
+                          <a:blip r:embed="rId18"/>
                           <a:stretch>
                             <a:fillRect/>
                           </a:stretch>
@@ -918,9 +1390,17 @@
           <w:p>
             <w:pPr>
               <w:rPr>
+                <w:noProof/>
                 <w:lang w:val="en-US"/>
               </w:rPr>
             </w:pPr>
+            <w:r>
+              <w:rPr>
+                <w:noProof/>
+                <w:lang w:val="en-US"/>
+              </w:rPr>
+              <w:t xml:space="preserve"> </w:t>
+            </w:r>
             <w:r>
               <w:rPr>
                 <w:noProof/>
@@ -942,7 +1422,7 @@
                           <pic:cNvPicPr/>
                         </pic:nvPicPr>
                         <pic:blipFill>
-                          <a:blip r:embed="rId16"/>
+                          <a:blip r:embed="rId19"/>
                           <a:stretch>
                             <a:fillRect/>
                           </a:stretch>
@@ -963,6 +1443,107 @@
               </w:drawing>
             </w:r>
           </w:p>
+          <w:p>
+            <w:pPr>
+              <w:rPr>
+                <w:lang w:val="en-US"/>
+              </w:rPr>
+            </w:pPr>
+            <w:r>
+              <w:rPr>
+                <w:lang w:val="en-US"/>
+              </w:rPr>
+              <w:t xml:space="preserve"> </w:t>
+            </w:r>
+            <w:r>
+              <w:rPr>
+                <w:lang w:val="en-US"/>
+              </w:rPr>
+              <w:drawing>
+                <wp:inline distT="0" distB="0" distL="0" distR="0" wp14:anchorId="6648E792" wp14:editId="15E8B4B7">
+                  <wp:extent cx="2581275" cy="2440305"/>
+                  <wp:effectExtent l="0" t="0" r="9525" b="0"/>
+                  <wp:docPr id="6" name="Imagen 6"/>
+                  <wp:cNvGraphicFramePr>
+                    <a:graphicFrameLocks xmlns:a="http://schemas.openxmlformats.org/drawingml/2006/main" noChangeAspect="1"/>
+                  </wp:cNvGraphicFramePr>
+                  <a:graphic xmlns:a="http://schemas.openxmlformats.org/drawingml/2006/main">
+                    <a:graphicData uri="http://schemas.openxmlformats.org/drawingml/2006/picture">
+                      <pic:pic xmlns:pic="http://schemas.openxmlformats.org/drawingml/2006/picture">
+                        <pic:nvPicPr>
+                          <pic:cNvPr id="1" name=""/>
+                          <pic:cNvPicPr/>
+                        </pic:nvPicPr>
+                        <pic:blipFill>
+                          <a:blip r:embed="rId20"/>
+                          <a:stretch>
+                            <a:fillRect/>
+                          </a:stretch>
+                        </pic:blipFill>
+                        <pic:spPr>
+                          <a:xfrm>
+                            <a:off x="0" y="0"/>
+                            <a:ext cx="2581275" cy="2440305"/>
+                          </a:xfrm>
+                          <a:prstGeom prst="rect">
+                            <a:avLst/>
+                          </a:prstGeom>
+                        </pic:spPr>
+                      </pic:pic>
+                    </a:graphicData>
+                  </a:graphic>
+                </wp:inline>
+              </w:drawing>
+            </w:r>
+          </w:p>
+          <w:p>
+            <w:pPr>
+              <w:rPr>
+                <w:u w:val="single"/>
+                <w:lang w:val="en-US"/>
+              </w:rPr>
+            </w:pPr>
+            <w:r>
+              <w:rPr>
+                <w:lang w:val="en-US"/>
+              </w:rPr>
+              <w:drawing>
+                <wp:inline distT="0" distB="0" distL="0" distR="0" wp14:anchorId="600EFC7E" wp14:editId="39F95639">
+                  <wp:extent cx="2581275" cy="2804795"/>
+                  <wp:effectExtent l="0" t="0" r="9525" b="0"/>
+                  <wp:docPr id="7" name="Imagen 7"/>
+                  <wp:cNvGraphicFramePr>
+                    <a:graphicFrameLocks xmlns:a="http://schemas.openxmlformats.org/drawingml/2006/main" noChangeAspect="1"/>
+                  </wp:cNvGraphicFramePr>
+                  <a:graphic xmlns:a="http://schemas.openxmlformats.org/drawingml/2006/main">
+                    <a:graphicData uri="http://schemas.openxmlformats.org/drawingml/2006/picture">
+                      <pic:pic xmlns:pic="http://schemas.openxmlformats.org/drawingml/2006/picture">
+                        <pic:nvPicPr>
+                          <pic:cNvPr id="1" name=""/>
+                          <pic:cNvPicPr/>
+                        </pic:nvPicPr>
+                        <pic:blipFill>
+                          <a:blip r:embed="rId21"/>
+                          <a:stretch>
+                            <a:fillRect/>
+                          </a:stretch>
+                        </pic:blipFill>
+                        <pic:spPr>
+                          <a:xfrm>
+                            <a:off x="0" y="0"/>
+                            <a:ext cx="2581275" cy="2804795"/>
+                          </a:xfrm>
+                          <a:prstGeom prst="rect">
+                            <a:avLst/>
+                          </a:prstGeom>
+                        </pic:spPr>
+                      </pic:pic>
+                    </a:graphicData>
+                  </a:graphic>
+                </wp:inline>
+              </w:drawing>
+            </w:r>
+          </w:p>
         </w:tc>
       </w:tr>
     </w:tbl>
@@ -988,7 +1569,7 @@
   <w:abstractNum w:abstractNumId="0" w15:restartNumberingAfterBreak="0">
     <w:nsid w:val="75714B8C"/>
     <w:multiLevelType w:val="hybridMultilevel"/>
-    <w:tmpl w:val="ADBC962E"/>
+    <w:tmpl w:val="1A381FC8"/>
     <w:lvl w:ilvl="0" w:tplc="340A0001">
       <w:start w:val="1"/>
       <w:numFmt w:val="bullet"/>

</xml_diff>